<commit_message>
ajout de la reference du texte au fichier texte1.docx(https://getbootstrap.com/docs/4.0/getting-started/introduction/)
</commit_message>
<xml_diff>
--- a/texte1.docx
+++ b/texte1.docx
@@ -99,6 +99,32 @@
           <w:color w:val="191C1F"/>
         </w:rPr>
         <w:t xml:space="preserve"> before all other stylesheets to load our CSS.</w:t>
+      </w:r>
+    </w:p>
+    <w:p>
+      <w:pPr/>
+      <w:r>
+        <w:rPr>
+          <w:rFonts w:ascii="Helvetica Neue" w:hAnsi="Helvetica Neue" w:cs="Helvetica Neue"/>
+          <w:sz w:val="32"/>
+          <w:sz-cs w:val="32"/>
+          <w:spacing w:val="0"/>
+          <w:color w:val="191C1F"/>
+        </w:rPr>
+        <w:t xml:space="preserve"/>
+      </w:r>
+    </w:p>
+    <w:p>
+      <w:pPr/>
+      <w:r>
+        <w:rPr>
+          <w:rFonts w:ascii="Helvetica Neue" w:hAnsi="Helvetica Neue" w:cs="Helvetica Neue"/>
+          <w:sz w:val="32"/>
+          <w:sz-cs w:val="32"/>
+          <w:spacing w:val="0"/>
+          <w:color w:val="191C1F"/>
+        </w:rPr>
+        <w:t xml:space="preserve">ref: https://getbootstrap.com/docs/4.0/getting-started/introduction/</w:t>
       </w:r>
     </w:p>
     <w:sectPr>

</xml_diff>